<commit_message>
Difference between value and reference
</commit_message>
<xml_diff>
--- a/In_class_questions.docx
+++ b/In_class_questions.docx
@@ -61,21 +61,7 @@
           <w:rFonts w:cs="Times New Roman"/>
           <w:szCs w:val="24"/>
         </w:rPr>
-        <w:t xml:space="preserve">What are the </w:t>
-      </w:r>
-      <w:r>
-        <w:rPr>
-          <w:rFonts w:cs="Times New Roman"/>
-          <w:szCs w:val="24"/>
-        </w:rPr>
-        <w:t>benefits of CTE</w:t>
-      </w:r>
-      <w:r>
-        <w:rPr>
-          <w:rFonts w:cs="Times New Roman"/>
-          <w:szCs w:val="24"/>
-        </w:rPr>
-        <w:t>s?</w:t>
+        <w:t>What are the benefits of CTEs?</w:t>
       </w:r>
     </w:p>
     <w:p>
@@ -120,35 +106,7 @@
           <w:rFonts w:cs="Times New Roman"/>
           <w:szCs w:val="24"/>
         </w:rPr>
-        <w:t xml:space="preserve">What is the difference between </w:t>
-      </w:r>
-      <w:r>
-        <w:rPr>
-          <w:rFonts w:cs="Times New Roman"/>
-          <w:szCs w:val="24"/>
-        </w:rPr>
-        <w:t xml:space="preserve">CTE </w:t>
-      </w:r>
-      <w:r>
-        <w:rPr>
-          <w:rFonts w:cs="Times New Roman"/>
-          <w:szCs w:val="24"/>
-        </w:rPr>
-        <w:t>and</w:t>
-      </w:r>
-      <w:r>
-        <w:rPr>
-          <w:rFonts w:cs="Times New Roman"/>
-          <w:szCs w:val="24"/>
-        </w:rPr>
-        <w:t xml:space="preserve"> View</w:t>
-      </w:r>
-      <w:r>
-        <w:rPr>
-          <w:rFonts w:cs="Times New Roman"/>
-          <w:szCs w:val="24"/>
-        </w:rPr>
-        <w:t>?</w:t>
+        <w:t>What is the difference between CTE and View?</w:t>
       </w:r>
     </w:p>
     <w:p>
@@ -156,7 +114,7 @@
         <w:spacing w:after="0"/>
         <w:jc w:val="both"/>
         <w:rPr>
-          <w:sz w:val="24"/>
+          <w:rFonts w:cs="Times New Roman"/>
           <w:szCs w:val="24"/>
         </w:rPr>
       </w:pPr>
@@ -174,6 +132,51 @@
           <w:szCs w:val="24"/>
         </w:rPr>
         <w:t xml:space="preserve"> </w:t>
+      </w:r>
+    </w:p>
+    <w:p>
+      <w:pPr>
+        <w:spacing w:after="0"/>
+        <w:jc w:val="both"/>
+        <w:rPr>
+          <w:rFonts w:cs="Times New Roman"/>
+          <w:szCs w:val="24"/>
+        </w:rPr>
+      </w:pPr>
+    </w:p>
+    <w:p>
+      <w:pPr>
+        <w:spacing w:after="0"/>
+        <w:jc w:val="both"/>
+        <w:rPr>
+          <w:rFonts w:cs="Times New Roman"/>
+          <w:szCs w:val="24"/>
+        </w:rPr>
+      </w:pPr>
+      <w:r>
+        <w:rPr>
+          <w:rFonts w:cs="Times New Roman"/>
+          <w:szCs w:val="24"/>
+        </w:rPr>
+        <w:t>What is the difference between passing by value and reference</w:t>
+      </w:r>
+    </w:p>
+    <w:p>
+      <w:pPr>
+        <w:spacing w:after="0"/>
+        <w:jc w:val="both"/>
+        <w:rPr>
+          <w:sz w:val="24"/>
+          <w:szCs w:val="24"/>
+        </w:rPr>
+      </w:pPr>
+      <w:r>
+        <w:rPr>
+          <w:rFonts w:cs="Times New Roman"/>
+          <w:szCs w:val="24"/>
+          <w:highlight w:val="green"/>
+        </w:rPr>
+        <w:t>Passing by value means the value of the variable will remain the same after the function executes even if it changes in the function. Passing by reference means the function can change the value of the variable.</w:t>
       </w:r>
     </w:p>
     <w:sectPr>

</xml_diff>

<commit_message>
Difference between abstract class and interface
</commit_message>
<xml_diff>
--- a/In_class_questions.docx
+++ b/In_class_questions.docx
@@ -166,7 +166,7 @@
         <w:spacing w:after="0"/>
         <w:jc w:val="both"/>
         <w:rPr>
-          <w:sz w:val="24"/>
+          <w:rFonts w:cs="Times New Roman"/>
           <w:szCs w:val="24"/>
         </w:rPr>
       </w:pPr>
@@ -178,6 +178,43 @@
         </w:rPr>
         <w:t>Passing by value means the value of the variable will remain the same after the function executes even if it changes in the function. Passing by reference means the function can change the value of the variable.</w:t>
       </w:r>
+    </w:p>
+    <w:p>
+      <w:pPr>
+        <w:spacing w:after="0"/>
+        <w:jc w:val="both"/>
+        <w:rPr>
+          <w:rFonts w:cs="Times New Roman"/>
+          <w:szCs w:val="24"/>
+        </w:rPr>
+      </w:pPr>
+    </w:p>
+    <w:p>
+      <w:pPr>
+        <w:spacing w:after="0"/>
+        <w:jc w:val="both"/>
+        <w:rPr>
+          <w:rFonts w:cs="Times New Roman"/>
+          <w:szCs w:val="24"/>
+        </w:rPr>
+      </w:pPr>
+      <w:r>
+        <w:rPr>
+          <w:rFonts w:cs="Times New Roman"/>
+          <w:szCs w:val="24"/>
+        </w:rPr>
+        <w:t>What are the differences between interface and abstract classes?</w:t>
+      </w:r>
+    </w:p>
+    <w:p>
+      <w:pPr>
+        <w:spacing w:after="0"/>
+        <w:jc w:val="both"/>
+        <w:rPr>
+          <w:sz w:val="24"/>
+          <w:szCs w:val="24"/>
+        </w:rPr>
+      </w:pPr>
     </w:p>
     <w:sectPr>
       <w:pgSz w:w="12240" w:h="15840"/>

</xml_diff>